<commit_message>
advances in LSE estimation, see comentarios.docx
WARNING: found an error in SteadyStateFit.m, should warn Allen
</commit_message>
<xml_diff>
--- a/comentarios.docx
+++ b/comentarios.docx
@@ -1,21 +1,190 @@
 
 <file path=word/document.xml><?xml version="1.0" encoding="utf-8"?>
-<w:document xmlns:wpc="http://schemas.microsoft.com/office/word/2010/wordprocessingCanvas" xmlns:mc="http://schemas.openxmlformats.org/markup-compatibility/2006" xmlns:o="urn:schemas-microsoft-com:office:office" xmlns:r="http://schemas.openxmlformats.org/officeDocument/2006/relationships" xmlns:m="http://schemas.openxmlformats.org/officeDocument/2006/math" xmlns:v="urn:schemas-microsoft-com:vml" xmlns:wp14="http://schemas.microsoft.com/office/word/2010/wordprocessingDrawing" xmlns:wp="http://schemas.openxmlformats.org/drawingml/2006/wordprocessingDrawing" xmlns:w10="urn:schemas-microsoft-com:office:word" xmlns:w="http://schemas.openxmlformats.org/wordprocessingml/2006/main" xmlns:w14="http://schemas.microsoft.com/office/word/2010/wordml" xmlns:w15="http://schemas.microsoft.com/office/word/2012/wordml" xmlns:wpg="http://schemas.microsoft.com/office/word/2010/wordprocessingGroup" xmlns:wpi="http://schemas.microsoft.com/office/word/2010/wordprocessingInk" xmlns:wne="http://schemas.microsoft.com/office/word/2006/wordml" xmlns:wps="http://schemas.microsoft.com/office/word/2010/wordprocessingShape" mc:Ignorable="w14 w15 wp14">
+<w:document xmlns:wpc="http://schemas.microsoft.com/office/word/2010/wordprocessingCanvas" xmlns:cx="http://schemas.microsoft.com/office/drawing/2014/chartex" xmlns:cx1="http://schemas.microsoft.com/office/drawing/2015/9/8/chartex" xmlns:cx2="http://schemas.microsoft.com/office/drawing/2015/10/21/chartex" xmlns:cx3="http://schemas.microsoft.com/office/drawing/2016/5/9/chartex" xmlns:cx4="http://schemas.microsoft.com/office/drawing/2016/5/10/chartex" xmlns:cx5="http://schemas.microsoft.com/office/drawing/2016/5/11/chartex" xmlns:cx6="http://schemas.microsoft.com/office/drawing/2016/5/12/chartex" xmlns:cx7="http://schemas.microsoft.com/office/drawing/2016/5/13/chartex" xmlns:cx8="http://schemas.microsoft.com/office/drawing/2016/5/14/chartex" xmlns:mc="http://schemas.openxmlformats.org/markup-compatibility/2006" xmlns:aink="http://schemas.microsoft.com/office/drawing/2016/ink" xmlns:am3d="http://schemas.microsoft.com/office/drawing/2017/model3d" xmlns:o="urn:schemas-microsoft-com:office:office" xmlns:r="http://schemas.openxmlformats.org/officeDocument/2006/relationships" xmlns:m="http://schemas.openxmlformats.org/officeDocument/2006/math" xmlns:v="urn:schemas-microsoft-com:vml" xmlns:wp14="http://schemas.microsoft.com/office/word/2010/wordprocessingDrawing" xmlns:wp="http://schemas.openxmlformats.org/drawingml/2006/wordprocessingDrawing" xmlns:w10="urn:schemas-microsoft-com:office:word" xmlns:w="http://schemas.openxmlformats.org/wordprocessingml/2006/main" xmlns:w14="http://schemas.microsoft.com/office/word/2010/wordml" xmlns:w15="http://schemas.microsoft.com/office/word/2012/wordml" xmlns:w16cid="http://schemas.microsoft.com/office/word/2016/wordml/cid" xmlns:w16se="http://schemas.microsoft.com/office/word/2015/wordml/symex" xmlns:wpg="http://schemas.microsoft.com/office/word/2010/wordprocessingGroup" xmlns:wpi="http://schemas.microsoft.com/office/word/2010/wordprocessingInk" xmlns:wne="http://schemas.microsoft.com/office/word/2006/wordml" xmlns:wps="http://schemas.microsoft.com/office/word/2010/wordprocessingShape" mc:Ignorable="w14 w15 w16se w16cid wp14">
   <w:body>
     <w:p>
-      <w:r>
-        <w:t xml:space="preserve">Testes </w:t>
+      <w:pPr>
+        <w:rPr>
+          <w:b/>
+        </w:rPr>
+      </w:pPr>
+      <w:r>
+        <w:rPr>
+          <w:b/>
+        </w:rPr>
+        <w:t>Comentários sobre os testes realizados</w:t>
+      </w:r>
+    </w:p>
+    <w:p>
+      <w:pPr>
+        <w:rPr>
+          <w:b/>
+        </w:rPr>
+      </w:pPr>
+      <w:r>
+        <w:rPr>
+          <w:b/>
+        </w:rPr>
+        <w:t xml:space="preserve">1 - </w:t>
+      </w:r>
+      <w:r>
+        <w:rPr>
+          <w:b/>
+        </w:rPr>
+        <w:t>Estimação de tau</w:t>
+      </w:r>
+    </w:p>
+    <w:p>
+      <w:r>
+        <w:t>Estimação de tau com um modelo NL-LS usando u(t) não converge... Como são métodos que dependem do gradiente, há uma singularidade na derivada no modelo contínuo...</w:t>
+      </w:r>
+    </w:p>
+    <w:p>
+      <w:r>
+        <w:t>Identificação de tau com Hilbert funcionou bem, falta uma explicação melhor e mostrar alguns gráficos.</w:t>
+      </w:r>
+    </w:p>
+    <w:p>
+      <w:pPr>
+        <w:rPr>
+          <w:b/>
+        </w:rPr>
+      </w:pPr>
+      <w:r>
+        <w:rPr>
+          <w:b/>
+        </w:rPr>
+        <w:t xml:space="preserve">2 - </w:t>
+      </w:r>
+      <w:r>
+        <w:rPr>
+          <w:b/>
+        </w:rPr>
+        <w:t>Estimativa de frequência (isolada)</w:t>
+      </w:r>
+    </w:p>
+    <w:p>
+      <w:r>
+        <w:t xml:space="preserve">Estimativa de frequência com Hilbert não funcionou tão bem para todos os valores de tau... </w:t>
+      </w:r>
+      <w:r>
+        <w:t xml:space="preserve">percebemos oscilações fortes quando tau se aproxima de 0.3T. </w:t>
+      </w:r>
+    </w:p>
+    <w:p>
+      <w:r>
+        <w:t>portanto, avaliar se será de alguma utilidade...</w:t>
       </w:r>
     </w:p>
     <w:p/>
     <w:p>
+      <w:pPr>
+        <w:rPr>
+          <w:b/>
+        </w:rPr>
+      </w:pPr>
+      <w:r>
+        <w:rPr>
+          <w:b/>
+        </w:rPr>
+        <w:t xml:space="preserve">3 - </w:t>
+      </w:r>
+      <w:r>
+        <w:rPr>
+          <w:b/>
+        </w:rPr>
+        <w:t>Estimativa conjunta de frequencia com outros parametros:</w:t>
+      </w:r>
+    </w:p>
+    <w:p>
+      <w:pPr>
+        <w:ind w:firstLine="708"/>
+        <w:rPr>
+          <w:b/>
+        </w:rPr>
+      </w:pPr>
+      <w:r>
+        <w:rPr>
+          <w:b/>
+        </w:rPr>
+        <w:t>3.1</w:t>
+      </w:r>
+      <w:r>
+        <w:rPr>
+          <w:b/>
+        </w:rPr>
+        <w:t xml:space="preserve"> - Com NL-LS</w:t>
+      </w:r>
+    </w:p>
+    <w:p>
+      <w:r>
+        <w:t>Só testamos com tau=0.</w:t>
+      </w:r>
+      <w:r>
+        <w:t>5T</w:t>
+      </w:r>
+      <w:bookmarkStart w:id="0" w:name="_GoBack"/>
+      <w:bookmarkEnd w:id="0"/>
+    </w:p>
+    <w:p>
+      <w:r>
+        <w:t xml:space="preserve">- fazer </w:t>
+      </w:r>
+      <w:r>
+        <w:t>testes</w:t>
+      </w:r>
+      <w:r>
+        <w:t xml:space="preserve"> variando tau, usando o identificador de Hilbert.</w:t>
+      </w:r>
+    </w:p>
+    <w:p>
+      <w:r>
+        <w:t xml:space="preserve">- </w:t>
+      </w:r>
+      <w:r>
+        <w:t xml:space="preserve">tentar </w:t>
+      </w:r>
+      <w:r>
+        <w:t>fazer uma estimação um parâmetro por vez, por exemplo a freq primeiro, já que existem correlações</w:t>
+      </w:r>
+      <w:r>
+        <w:t>... mas talvez a própria característica iterativa do LM já cuide disso.</w:t>
+      </w:r>
+    </w:p>
+    <w:p>
+      <w:r>
+        <w:t>- variar o modelo e ver se há influência nos resultados finais (fasor intermediário)</w:t>
+      </w:r>
+    </w:p>
+    <w:p/>
+    <w:p>
+      <w:pPr>
+        <w:ind w:firstLine="708"/>
+        <w:rPr>
+          <w:b/>
+        </w:rPr>
+      </w:pPr>
+      <w:r>
+        <w:rPr>
+          <w:b/>
+        </w:rPr>
+        <w:t>3.2</w:t>
+      </w:r>
+      <w:r>
+        <w:rPr>
+          <w:b/>
+        </w:rPr>
+        <w:t xml:space="preserve"> – Com identificaçao de Hilbert e LS fazendo iteracoes na frequencia (metodo do NIST)</w:t>
+      </w:r>
+    </w:p>
+    <w:p>
       <w:r>
         <w:t>Método:</w:t>
       </w:r>
     </w:p>
     <w:p>
       <w:pPr>
-        <w:pStyle w:val="PargrafodaLista"/>
+        <w:pStyle w:val="ListParagraph"/>
         <w:numPr>
           <w:ilvl w:val="0"/>
           <w:numId w:val="1"/>
@@ -27,7 +196,7 @@
     </w:p>
     <w:p>
       <w:pPr>
-        <w:pStyle w:val="PargrafodaLista"/>
+        <w:pStyle w:val="ListParagraph"/>
         <w:numPr>
           <w:ilvl w:val="0"/>
           <w:numId w:val="1"/>
@@ -39,6 +208,26 @@
     </w:p>
     <w:p/>
     <w:p>
+      <w:pPr>
+        <w:ind w:left="708" w:firstLine="12"/>
+        <w:rPr>
+          <w:b/>
+        </w:rPr>
+      </w:pPr>
+      <w:r>
+        <w:rPr>
+          <w:b/>
+        </w:rPr>
+        <w:t xml:space="preserve">3.2.1 - </w:t>
+      </w:r>
+      <w:r>
+        <w:rPr>
+          <w:b/>
+        </w:rPr>
+        <w:t>Avaliação dos erros na estimação da frequência:</w:t>
+      </w:r>
+    </w:p>
+    <w:p>
       <w:r>
         <w:t>Estimação da frequência</w:t>
       </w:r>
@@ -48,7 +237,7 @@
     </w:p>
     <w:p>
       <w:pPr>
-        <w:pStyle w:val="PargrafodaLista"/>
+        <w:pStyle w:val="ListParagraph"/>
         <w:numPr>
           <w:ilvl w:val="0"/>
           <w:numId w:val="2"/>
@@ -60,7 +249,7 @@
     </w:p>
     <w:p>
       <w:pPr>
-        <w:pStyle w:val="PargrafodaLista"/>
+        <w:pStyle w:val="ListParagraph"/>
         <w:numPr>
           <w:ilvl w:val="0"/>
           <w:numId w:val="2"/>
@@ -76,81 +265,510 @@
       </w:r>
     </w:p>
     <w:p>
-      <w:r>
+      <w:pPr>
+        <w:ind w:left="708"/>
+        <w:rPr>
+          <w:i/>
+        </w:rPr>
+      </w:pPr>
+      <w:r>
+        <w:rPr>
+          <w:i/>
+        </w:rPr>
         <w:t xml:space="preserve">Caso especial: </w:t>
       </w:r>
       <w:r>
+        <w:rPr>
+          <w:i/>
+        </w:rPr>
         <w:t>(sem ruído)</w:t>
       </w:r>
     </w:p>
     <w:p>
-      <w:r>
-        <w:t>Tau = 0.9%T</w:t>
-      </w:r>
-    </w:p>
-    <w:p>
+      <w:pPr>
+        <w:ind w:left="708"/>
+        <w:rPr>
+          <w:i/>
+        </w:rPr>
+      </w:pPr>
+      <w:r>
+        <w:rPr>
+          <w:i/>
+        </w:rPr>
+        <w:t>Tau = 0.9</w:t>
+      </w:r>
+      <w:r>
+        <w:rPr>
+          <w:i/>
+        </w:rPr>
+        <w:t>*</w:t>
+      </w:r>
+      <w:r>
+        <w:rPr>
+          <w:i/>
+        </w:rPr>
+        <w:t>T</w:t>
+      </w:r>
+    </w:p>
+    <w:p>
+      <w:pPr>
+        <w:ind w:left="708"/>
+        <w:rPr>
+          <w:i/>
+        </w:rPr>
+      </w:pPr>
+      <w:r>
+        <w:rPr>
+          <w:i/>
+        </w:rPr>
+        <w:t>Phase = 30  [degrees]</w:t>
+      </w:r>
+    </w:p>
+    <w:p>
+      <w:pPr>
+        <w:ind w:left="708"/>
+        <w:rPr>
+          <w:i/>
+        </w:rPr>
+      </w:pPr>
+      <w:r>
+        <w:rPr>
+          <w:i/>
+        </w:rPr>
+        <w:lastRenderedPageBreak/>
+        <w:t>Neste caso, o estimado</w:t>
+      </w:r>
+      <w:r>
+        <w:rPr>
+          <w:i/>
+        </w:rPr>
+        <w:t>r de tau dá um erro de -1dt. Se não desconsiderarmos a amostra “errada”, o erro na estimativa de frequência da janela que contém a amostra espúria fica bem grande à medida em que tau se aproxima das extremidades.</w:t>
+      </w:r>
+    </w:p>
+    <w:p>
+      <w:r>
+        <w:t>Se retiramos esta</w:t>
+      </w:r>
+      <w:r>
+        <w:t>s</w:t>
+      </w:r>
+      <w:r>
+        <w:t xml:space="preserve"> amostra</w:t>
+      </w:r>
+      <w:r>
+        <w:t>s</w:t>
+      </w:r>
+      <w:r>
+        <w:t xml:space="preserve"> da análise </w:t>
+      </w:r>
+      <w:r>
+        <w:t>a influência do erro de tau na estimativa da frequência</w:t>
+      </w:r>
+      <w:r>
+        <w:t xml:space="preserve"> diminui significativamente.</w:t>
+      </w:r>
+      <w:r>
+        <w:t xml:space="preserve"> (OBS: </w:t>
+      </w:r>
+      <w:r>
+        <w:t>Tem que ter uma defin</w:t>
+      </w:r>
+      <w:r>
+        <w:t>i</w:t>
+      </w:r>
+      <w:r>
+        <w:t xml:space="preserve">ção de threshold para definir se há </w:t>
+      </w:r>
+      <w:r>
+        <w:t>a descontinuidade, senão a identificação falha</w:t>
+      </w:r>
+      <w:r>
+        <w:t xml:space="preserve"> quando não houver</w:t>
+      </w:r>
+      <w:r>
+        <w:t>.</w:t>
+      </w:r>
+      <w:r>
+        <w:t xml:space="preserve"> Usando somente o máximo funciona somente se houver saltos.)</w:t>
+      </w:r>
+    </w:p>
+    <w:p>
+      <w:r>
+        <w:t>Fazendo Monte Carlo por 1000 iterações.</w:t>
+      </w:r>
+    </w:p>
+    <w:p>
+      <w:pPr>
+        <w:rPr>
+          <w:lang w:val="en-US"/>
+        </w:rPr>
+      </w:pPr>
       <w:proofErr w:type="spellStart"/>
       <w:r>
-        <w:t>Phase</w:t>
+        <w:rPr>
+          <w:lang w:val="en-US"/>
+        </w:rPr>
+        <w:t>Ufreq</w:t>
       </w:r>
       <w:proofErr w:type="spellEnd"/>
       <w:r>
+        <w:rPr>
+          <w:lang w:val="en-US"/>
+        </w:rPr>
         <w:t xml:space="preserve"> = </w:t>
       </w:r>
-      <w:proofErr w:type="gramStart"/>
-      <w:r>
-        <w:t>30  [</w:t>
-      </w:r>
-      <w:proofErr w:type="spellStart"/>
-      <w:proofErr w:type="gramEnd"/>
-      <w:r>
-        <w:t>degrees</w:t>
-      </w:r>
-      <w:proofErr w:type="spellEnd"/>
-      <w:r>
-        <w:t>]</w:t>
-      </w:r>
-    </w:p>
-    <w:p>
-      <w:r>
-        <w:t>Neste caso, o estimado</w:t>
-      </w:r>
-      <w:r>
-        <w:t>r de tau dá um erro de -1dt. Se não desconsiderarmos a amostra “errada”, o erro na estimativa de frequência da janela que contém a amostra espúria fica bem grande à medida em que tau se aproxima das extremidades.</w:t>
-      </w:r>
-    </w:p>
-    <w:p>
-      <w:r>
-        <w:t>Se retiramos esta amostra da análise essa influência diminui significativamente.</w:t>
-      </w:r>
-    </w:p>
+      <w:r>
+        <w:rPr>
+          <w:lang w:val="en-US"/>
+        </w:rPr>
+        <w:t>1</w:t>
+      </w:r>
+      <w:r>
+        <w:rPr>
+          <w:lang w:val="en-US"/>
+        </w:rPr>
+        <w:t>00ppm</w:t>
+      </w:r>
+      <w:r>
+        <w:rPr>
+          <w:lang w:val="en-US"/>
+        </w:rPr>
+        <w:t>; tau = 0</w:t>
+      </w:r>
+      <w:r>
+        <w:rPr>
+          <w:lang w:val="en-US"/>
+        </w:rPr>
+        <w:t>.5T;</w:t>
+      </w:r>
+      <w:r>
+        <w:rPr>
+          <w:lang w:val="en-US"/>
+        </w:rPr>
+        <w:t xml:space="preserve"> Fs 4800Hz</w:t>
+      </w:r>
+    </w:p>
+    <w:p>
+      <w:r>
+        <w:t xml:space="preserve">Comentário: </w:t>
+      </w:r>
+      <w:r>
+        <w:t xml:space="preserve">o algoritmo do NIST, usando Taylor de primeira ordem com 6 ciclos, </w:t>
+      </w:r>
+      <w:r>
+        <w:t>se mostra muito sensível ao ruído, e pouco sensível à incerteza da frequência.</w:t>
+      </w:r>
+      <w:r>
+        <w:t xml:space="preserve"> Selecionando o melhor caso dentre duas frequencias estimadas</w:t>
+      </w:r>
+      <w:r>
+        <w:t>.</w:t>
+      </w:r>
+    </w:p>
+    <w:tbl>
+      <w:tblPr>
+        <w:tblStyle w:val="TableGrid"/>
+        <w:tblW w:w="0" w:type="auto"/>
+        <w:tblLook w:val="04A0" w:firstRow="1" w:lastRow="0" w:firstColumn="1" w:lastColumn="0" w:noHBand="0" w:noVBand="1"/>
+      </w:tblPr>
+      <w:tblGrid>
+        <w:gridCol w:w="1255"/>
+        <w:gridCol w:w="1710"/>
+        <w:gridCol w:w="1710"/>
+      </w:tblGrid>
+      <w:tr>
+        <w:tc>
+          <w:tcPr>
+            <w:tcW w:w="1255" w:type="dxa"/>
+          </w:tcPr>
+          <w:p>
+            <w:r>
+              <w:t>SNR [dB]</w:t>
+            </w:r>
+          </w:p>
+        </w:tc>
+        <w:tc>
+          <w:tcPr>
+            <w:tcW w:w="1710" w:type="dxa"/>
+          </w:tcPr>
+          <w:p>
+            <w:r>
+              <w:t>Menor Err max freq [ppm]</w:t>
+            </w:r>
+          </w:p>
+        </w:tc>
+        <w:tc>
+          <w:tcPr>
+            <w:tcW w:w="1710" w:type="dxa"/>
+          </w:tcPr>
+          <w:p>
+            <w:r>
+              <w:t>Menor Err max freq [ppm]</w:t>
+            </w:r>
+          </w:p>
+        </w:tc>
+      </w:tr>
+      <w:tr>
+        <w:tc>
+          <w:tcPr>
+            <w:tcW w:w="1255" w:type="dxa"/>
+          </w:tcPr>
+          <w:p/>
+        </w:tc>
+        <w:tc>
+          <w:tcPr>
+            <w:tcW w:w="1710" w:type="dxa"/>
+          </w:tcPr>
+          <w:p>
+            <w:r>
+              <w:t>12 ciclos</w:t>
+            </w:r>
+          </w:p>
+        </w:tc>
+        <w:tc>
+          <w:tcPr>
+            <w:tcW w:w="1710" w:type="dxa"/>
+          </w:tcPr>
+          <w:p>
+            <w:r>
+              <w:t>6 ciclos</w:t>
+            </w:r>
+          </w:p>
+        </w:tc>
+      </w:tr>
+      <w:tr>
+        <w:tc>
+          <w:tcPr>
+            <w:tcW w:w="1255" w:type="dxa"/>
+          </w:tcPr>
+          <w:p>
+            <w:r>
+              <w:t>99.5</w:t>
+            </w:r>
+          </w:p>
+        </w:tc>
+        <w:tc>
+          <w:tcPr>
+            <w:tcW w:w="1710" w:type="dxa"/>
+          </w:tcPr>
+          <w:p>
+            <w:r>
+              <w:t>390</w:t>
+            </w:r>
+          </w:p>
+        </w:tc>
+        <w:tc>
+          <w:tcPr>
+            <w:tcW w:w="1710" w:type="dxa"/>
+          </w:tcPr>
+          <w:p>
+            <w:r>
+              <w:t>1200</w:t>
+            </w:r>
+          </w:p>
+        </w:tc>
+      </w:tr>
+      <w:tr>
+        <w:tc>
+          <w:tcPr>
+            <w:tcW w:w="1255" w:type="dxa"/>
+          </w:tcPr>
+          <w:p>
+            <w:r>
+              <w:t>97.5</w:t>
+            </w:r>
+          </w:p>
+        </w:tc>
+        <w:tc>
+          <w:tcPr>
+            <w:tcW w:w="1710" w:type="dxa"/>
+          </w:tcPr>
+          <w:p>
+            <w:r>
+              <w:t>511</w:t>
+            </w:r>
+          </w:p>
+        </w:tc>
+        <w:tc>
+          <w:tcPr>
+            <w:tcW w:w="1710" w:type="dxa"/>
+          </w:tcPr>
+          <w:p>
+            <w:r>
+              <w:t>1370</w:t>
+            </w:r>
+          </w:p>
+        </w:tc>
+      </w:tr>
+      <w:tr>
+        <w:tc>
+          <w:tcPr>
+            <w:tcW w:w="1255" w:type="dxa"/>
+          </w:tcPr>
+          <w:p>
+            <w:r>
+              <w:t>90.5</w:t>
+            </w:r>
+          </w:p>
+        </w:tc>
+        <w:tc>
+          <w:tcPr>
+            <w:tcW w:w="1710" w:type="dxa"/>
+          </w:tcPr>
+          <w:p>
+            <w:r>
+              <w:t>1000</w:t>
+            </w:r>
+          </w:p>
+        </w:tc>
+        <w:tc>
+          <w:tcPr>
+            <w:tcW w:w="1710" w:type="dxa"/>
+          </w:tcPr>
+          <w:p>
+            <w:r>
+              <w:t>3200</w:t>
+            </w:r>
+          </w:p>
+        </w:tc>
+      </w:tr>
+    </w:tbl>
     <w:p/>
     <w:p>
       <w:r>
-        <w:t xml:space="preserve">Tem que ter uma </w:t>
-      </w:r>
-      <w:proofErr w:type="spellStart"/>
-      <w:r>
-        <w:t>definção</w:t>
-      </w:r>
-      <w:proofErr w:type="spellEnd"/>
-      <w:r>
-        <w:t xml:space="preserve"> de </w:t>
-      </w:r>
-      <w:proofErr w:type="spellStart"/>
-      <w:r>
-        <w:t>threshold</w:t>
-      </w:r>
-      <w:proofErr w:type="spellEnd"/>
-      <w:r>
-        <w:t xml:space="preserve"> para definir se há </w:t>
-      </w:r>
-      <w:r>
-        <w:t>a descontinuidade, senão a identificação falha.</w:t>
-      </w:r>
-      <w:bookmarkStart w:id="0" w:name="_GoBack"/>
-      <w:bookmarkEnd w:id="0"/>
-    </w:p>
+        <w:t>Testes feitos para salto de fase</w:t>
+      </w:r>
+      <w:r>
+        <w:t xml:space="preserve"> de 10 graus</w:t>
+      </w:r>
+      <w:r>
+        <w:t xml:space="preserve">. O salto em magnitude </w:t>
+      </w:r>
+      <w:r>
+        <w:t xml:space="preserve">de 10% </w:t>
+      </w:r>
+      <w:r>
+        <w:t>dá resultados semelhantes.</w:t>
+      </w:r>
+    </w:p>
+    <w:p>
+      <w:r>
+        <w:t>O aumento da taxa de amostragem diminui estas incertezas, mas não é praticável no hardware disponível (DMM) para amostragem atualmente. Com Fs 48kHz, as incertezas se tornam até 3x menores.</w:t>
+      </w:r>
+    </w:p>
+    <w:p>
+      <w:r>
+        <w:t>Para tau</w:t>
+      </w:r>
+      <w:r>
+        <w:t xml:space="preserve"> diferente de </w:t>
+      </w:r>
+      <w:r>
+        <w:t>0.5T</w:t>
+      </w:r>
+      <w:r>
+        <w:t>, temos a estimativa de frequencia melhor do lado que tem a maior parte da onda, mas mesmo assim com incertezas muito grandes</w:t>
+      </w:r>
+      <w:r>
+        <w:t xml:space="preserve">. </w:t>
+      </w:r>
+    </w:p>
+    <w:p>
+      <w:r>
+        <w:t>No salto de fase, p</w:t>
+      </w:r>
+      <w:r>
+        <w:t>ara tau em torno de 0,3T e 0,7T, temos uma piora, dobrando a incerteza</w:t>
+      </w:r>
+      <w:r>
+        <w:t>, que volta a cair quando próximo das extremidades. No de magnitude, a incerteza diminui quando tau se aproxima das extremidades.</w:t>
+      </w:r>
+    </w:p>
+    <w:p/>
+    <w:p>
+      <w:r>
+        <w:t xml:space="preserve">Outros testes: Ip-DFT (no sinal inteiro ou separado), LM(nos sinais separados) </w:t>
+      </w:r>
+    </w:p>
+    <w:p/>
+    <w:p>
+      <w:pPr>
+        <w:rPr>
+          <w:b/>
+        </w:rPr>
+      </w:pPr>
+      <w:r>
+        <w:rPr>
+          <w:b/>
+        </w:rPr>
+        <w:t>3.2.2 Avaliação dos erros na estimação de magnitude (X1,X2)</w:t>
+      </w:r>
+    </w:p>
+    <w:p>
+      <w:pPr>
+        <w:rPr>
+          <w:b/>
+        </w:rPr>
+      </w:pPr>
+      <w:r>
+        <w:rPr>
+          <w:b/>
+        </w:rPr>
+        <w:t>3.2.3 Avaliação dos erros na estimação de fase</w:t>
+      </w:r>
+    </w:p>
+    <w:p>
+      <w:pPr>
+        <w:rPr>
+          <w:b/>
+        </w:rPr>
+      </w:pPr>
+    </w:p>
+    <w:p>
+      <w:pPr>
+        <w:rPr>
+          <w:b/>
+        </w:rPr>
+      </w:pPr>
+    </w:p>
+    <w:p>
+      <w:pPr>
+        <w:rPr>
+          <w:b/>
+        </w:rPr>
+      </w:pPr>
+    </w:p>
+    <w:p>
+      <w:pPr>
+        <w:rPr>
+          <w:b/>
+        </w:rPr>
+      </w:pPr>
+      <w:r>
+        <w:rPr>
+          <w:b/>
+        </w:rPr>
+        <w:t xml:space="preserve">3.3 Avaliação da influência da incerteza da estimação nos valores </w:t>
+      </w:r>
+      <w:r>
+        <w:rPr>
+          <w:b/>
+        </w:rPr>
+        <w:t>de referência finais.</w:t>
+      </w:r>
+    </w:p>
+    <w:p>
+      <w:r>
+        <w:lastRenderedPageBreak/>
+        <w:t>Há uma dependência explícita, por exemplo, de x3 com T-tau</w:t>
+      </w:r>
+    </w:p>
+    <w:p>
+      <w:r>
+        <w:t>Dá pra ver que a incerteza de Xe e de phi_e serão função de tau!!!</w:t>
+      </w:r>
+    </w:p>
+    <w:p/>
     <w:sectPr>
       <w:pgSz w:w="11906" w:h="16838"/>
       <w:pgMar w:top="1417" w:right="1701" w:bottom="1417" w:left="1701" w:header="708" w:footer="708" w:gutter="0"/>
@@ -162,8 +780,8 @@
 </file>
 
 <file path=word/numbering.xml><?xml version="1.0" encoding="utf-8"?>
-<w:numbering xmlns:wpc="http://schemas.microsoft.com/office/word/2010/wordprocessingCanvas" xmlns:mc="http://schemas.openxmlformats.org/markup-compatibility/2006" xmlns:o="urn:schemas-microsoft-com:office:office" xmlns:r="http://schemas.openxmlformats.org/officeDocument/2006/relationships" xmlns:m="http://schemas.openxmlformats.org/officeDocument/2006/math" xmlns:v="urn:schemas-microsoft-com:vml" xmlns:wp14="http://schemas.microsoft.com/office/word/2010/wordprocessingDrawing" xmlns:wp="http://schemas.openxmlformats.org/drawingml/2006/wordprocessingDrawing" xmlns:w10="urn:schemas-microsoft-com:office:word" xmlns:w="http://schemas.openxmlformats.org/wordprocessingml/2006/main" xmlns:w14="http://schemas.microsoft.com/office/word/2010/wordml" xmlns:w15="http://schemas.microsoft.com/office/word/2012/wordml" xmlns:wpg="http://schemas.microsoft.com/office/word/2010/wordprocessingGroup" xmlns:wpi="http://schemas.microsoft.com/office/word/2010/wordprocessingInk" xmlns:wne="http://schemas.microsoft.com/office/word/2006/wordml" xmlns:wps="http://schemas.microsoft.com/office/word/2010/wordprocessingShape" mc:Ignorable="w14 w15 wp14">
-  <w:abstractNum w:abstractNumId="0">
+<w:numbering xmlns:wpc="http://schemas.microsoft.com/office/word/2010/wordprocessingCanvas" xmlns:cx="http://schemas.microsoft.com/office/drawing/2014/chartex" xmlns:cx1="http://schemas.microsoft.com/office/drawing/2015/9/8/chartex" xmlns:cx2="http://schemas.microsoft.com/office/drawing/2015/10/21/chartex" xmlns:cx3="http://schemas.microsoft.com/office/drawing/2016/5/9/chartex" xmlns:cx4="http://schemas.microsoft.com/office/drawing/2016/5/10/chartex" xmlns:cx5="http://schemas.microsoft.com/office/drawing/2016/5/11/chartex" xmlns:cx6="http://schemas.microsoft.com/office/drawing/2016/5/12/chartex" xmlns:cx7="http://schemas.microsoft.com/office/drawing/2016/5/13/chartex" xmlns:cx8="http://schemas.microsoft.com/office/drawing/2016/5/14/chartex" xmlns:mc="http://schemas.openxmlformats.org/markup-compatibility/2006" xmlns:aink="http://schemas.microsoft.com/office/drawing/2016/ink" xmlns:am3d="http://schemas.microsoft.com/office/drawing/2017/model3d" xmlns:o="urn:schemas-microsoft-com:office:office" xmlns:r="http://schemas.openxmlformats.org/officeDocument/2006/relationships" xmlns:m="http://schemas.openxmlformats.org/officeDocument/2006/math" xmlns:v="urn:schemas-microsoft-com:vml" xmlns:wp14="http://schemas.microsoft.com/office/word/2010/wordprocessingDrawing" xmlns:wp="http://schemas.openxmlformats.org/drawingml/2006/wordprocessingDrawing" xmlns:w10="urn:schemas-microsoft-com:office:word" xmlns:w="http://schemas.openxmlformats.org/wordprocessingml/2006/main" xmlns:w14="http://schemas.microsoft.com/office/word/2010/wordml" xmlns:w15="http://schemas.microsoft.com/office/word/2012/wordml" xmlns:w16cid="http://schemas.microsoft.com/office/word/2016/wordml/cid" xmlns:w16se="http://schemas.microsoft.com/office/word/2015/wordml/symex" xmlns:wpg="http://schemas.microsoft.com/office/word/2010/wordprocessingGroup" xmlns:wpi="http://schemas.microsoft.com/office/word/2010/wordprocessingInk" xmlns:wne="http://schemas.microsoft.com/office/word/2006/wordml" xmlns:wps="http://schemas.microsoft.com/office/word/2010/wordprocessingShape" mc:Ignorable="w14 w15 w16se w16cid wp14">
+  <w:abstractNum w:abstractNumId="0" w15:restartNumberingAfterBreak="0">
     <w:nsid w:val="20E058D3"/>
     <w:multiLevelType w:val="hybridMultilevel"/>
     <w:tmpl w:val="B9743054"/>
@@ -252,7 +870,7 @@
       </w:pPr>
     </w:lvl>
   </w:abstractNum>
-  <w:abstractNum w:abstractNumId="1">
+  <w:abstractNum w:abstractNumId="1" w15:restartNumberingAfterBreak="0">
     <w:nsid w:val="60F86309"/>
     <w:multiLevelType w:val="hybridMultilevel"/>
     <w:tmpl w:val="20A00BF8"/>
@@ -375,7 +993,7 @@
 </file>
 
 <file path=word/styles.xml><?xml version="1.0" encoding="utf-8"?>
-<w:styles xmlns:mc="http://schemas.openxmlformats.org/markup-compatibility/2006" xmlns:r="http://schemas.openxmlformats.org/officeDocument/2006/relationships" xmlns:w="http://schemas.openxmlformats.org/wordprocessingml/2006/main" xmlns:w14="http://schemas.microsoft.com/office/word/2010/wordml" xmlns:w15="http://schemas.microsoft.com/office/word/2012/wordml" mc:Ignorable="w14 w15">
+<w:styles xmlns:mc="http://schemas.openxmlformats.org/markup-compatibility/2006" xmlns:r="http://schemas.openxmlformats.org/officeDocument/2006/relationships" xmlns:w="http://schemas.openxmlformats.org/wordprocessingml/2006/main" xmlns:w14="http://schemas.microsoft.com/office/word/2010/wordml" xmlns:w15="http://schemas.microsoft.com/office/word/2012/wordml" xmlns:w16cid="http://schemas.microsoft.com/office/word/2016/wordml/cid" xmlns:w16se="http://schemas.microsoft.com/office/word/2015/wordml/symex" mc:Ignorable="w14 w15 w16se w16cid">
   <w:docDefaults>
     <w:rPrDefault>
       <w:rPr>
@@ -391,7 +1009,7 @@
       </w:pPr>
     </w:pPrDefault>
   </w:docDefaults>
-  <w:latentStyles w:defLockedState="0" w:defUIPriority="99" w:defSemiHidden="0" w:defUnhideWhenUsed="0" w:defQFormat="0" w:count="371">
+  <w:latentStyles w:defLockedState="0" w:defUIPriority="99" w:defSemiHidden="0" w:defUnhideWhenUsed="0" w:defQFormat="0" w:count="375">
     <w:lsdException w:name="Normal" w:uiPriority="0" w:qFormat="1"/>
     <w:lsdException w:name="heading 1" w:uiPriority="9" w:qFormat="1"/>
     <w:lsdException w:name="heading 2" w:semiHidden="1" w:uiPriority="9" w:unhideWhenUsed="1" w:qFormat="1"/>
@@ -763,18 +1381,22 @@
     <w:lsdException w:name="List Table 5 Dark Accent 6" w:uiPriority="50"/>
     <w:lsdException w:name="List Table 6 Colorful Accent 6" w:uiPriority="51"/>
     <w:lsdException w:name="List Table 7 Colorful Accent 6" w:uiPriority="52"/>
+    <w:lsdException w:name="Mention" w:semiHidden="1" w:unhideWhenUsed="1"/>
+    <w:lsdException w:name="Smart Hyperlink" w:semiHidden="1" w:unhideWhenUsed="1"/>
+    <w:lsdException w:name="Hashtag" w:semiHidden="1" w:unhideWhenUsed="1"/>
+    <w:lsdException w:name="Unresolved Mention" w:semiHidden="1" w:unhideWhenUsed="1"/>
   </w:latentStyles>
   <w:style w:type="paragraph" w:default="1" w:styleId="Normal">
     <w:name w:val="Normal"/>
     <w:qFormat/>
   </w:style>
-  <w:style w:type="character" w:default="1" w:styleId="Fontepargpadro">
+  <w:style w:type="character" w:default="1" w:styleId="DefaultParagraphFont">
     <w:name w:val="Default Paragraph Font"/>
     <w:uiPriority w:val="1"/>
     <w:semiHidden/>
     <w:unhideWhenUsed/>
   </w:style>
-  <w:style w:type="table" w:default="1" w:styleId="Tabelanormal">
+  <w:style w:type="table" w:default="1" w:styleId="TableNormal">
     <w:name w:val="Normal Table"/>
     <w:uiPriority w:val="99"/>
     <w:semiHidden/>
@@ -789,13 +1411,13 @@
       </w:tblCellMar>
     </w:tblPr>
   </w:style>
-  <w:style w:type="numbering" w:default="1" w:styleId="Semlista">
+  <w:style w:type="numbering" w:default="1" w:styleId="NoList">
     <w:name w:val="No List"/>
     <w:uiPriority w:val="99"/>
     <w:semiHidden/>
     <w:unhideWhenUsed/>
   </w:style>
-  <w:style w:type="paragraph" w:styleId="PargrafodaLista">
+  <w:style w:type="paragraph" w:styleId="ListParagraph">
     <w:name w:val="List Paragraph"/>
     <w:basedOn w:val="Normal"/>
     <w:uiPriority w:val="34"/>
@@ -805,6 +1427,25 @@
       <w:ind w:left="720"/>
       <w:contextualSpacing/>
     </w:pPr>
+  </w:style>
+  <w:style w:type="table" w:styleId="TableGrid">
+    <w:name w:val="Table Grid"/>
+    <w:basedOn w:val="TableNormal"/>
+    <w:uiPriority w:val="39"/>
+    <w:rsid w:val="00EE3DB7"/>
+    <w:pPr>
+      <w:spacing w:after="0" w:line="240" w:lineRule="auto"/>
+    </w:pPr>
+    <w:tblPr>
+      <w:tblBorders>
+        <w:top w:val="single" w:sz="4" w:space="0" w:color="auto"/>
+        <w:left w:val="single" w:sz="4" w:space="0" w:color="auto"/>
+        <w:bottom w:val="single" w:sz="4" w:space="0" w:color="auto"/>
+        <w:right w:val="single" w:sz="4" w:space="0" w:color="auto"/>
+        <w:insideH w:val="single" w:sz="4" w:space="0" w:color="auto"/>
+        <w:insideV w:val="single" w:sz="4" w:space="0" w:color="auto"/>
+      </w:tblBorders>
+    </w:tblPr>
   </w:style>
 </w:styles>
 </file>

</xml_diff>